<commit_message>
Documentos añadidos y comprobados(grupal)
</commit_message>
<xml_diff>
--- a/reports/Group/02 Requirements - Group.docx
+++ b/reports/Group/02 Requirements - Group.docx
@@ -59,8 +59,8 @@
         <w:tblLook w:val="0600" w:firstRow="0" w:lastRow="0" w:firstColumn="0" w:lastColumn="0" w:noHBand="1" w:noVBand="1"/>
       </w:tblPr>
       <w:tblGrid>
-        <w:gridCol w:w="4253"/>
-        <w:gridCol w:w="4251"/>
+        <w:gridCol w:w="4257"/>
+        <w:gridCol w:w="4247"/>
       </w:tblGrid>
       <w:tr>
         <w:tc>
@@ -207,7 +207,7 @@
                     <w:rFonts w:asciiTheme="majorHAnsi" w:hAnsiTheme="majorHAnsi" w:cstheme="majorHAnsi"/>
                     <w:u w:val="single"/>
                   </w:rPr>
-                  <w:t xml:space="preserve"> https://github.com/DP2-2023-2024-C1-001/Acme-SF-D02</w:t>
+                  <w:t xml:space="preserve">https://github.com/DP2-2023-2024-C1-001/Acme-SF-D03 </w:t>
                 </w:r>
               </w:sdtContent>
             </w:sdt>
@@ -3409,7 +3409,19 @@
             <w:rPr>
               <w:rFonts w:asciiTheme="majorHAnsi" w:hAnsiTheme="majorHAnsi" w:cstheme="majorHAnsi"/>
             </w:rPr>
-            <w:t xml:space="preserve">    </w:t>
+            <w:t xml:space="preserve"> </w:t>
+          </w:r>
+          <w:r>
+            <w:rPr>
+              <w:rFonts w:asciiTheme="majorHAnsi" w:hAnsiTheme="majorHAnsi" w:cstheme="majorHAnsi"/>
+            </w:rPr>
+            <w:t>X</w:t>
+          </w:r>
+          <w:r>
+            <w:rPr>
+              <w:rFonts w:asciiTheme="majorHAnsi" w:hAnsiTheme="majorHAnsi" w:cstheme="majorHAnsi"/>
+            </w:rPr>
+            <w:t xml:space="preserve">   </w:t>
           </w:r>
         </w:sdtContent>
       </w:sdt>
@@ -3491,7 +3503,19 @@
             <w:rPr>
               <w:rFonts w:asciiTheme="majorHAnsi" w:hAnsiTheme="majorHAnsi" w:cstheme="majorHAnsi"/>
             </w:rPr>
-            <w:t xml:space="preserve">    </w:t>
+            <w:t xml:space="preserve">  </w:t>
+          </w:r>
+          <w:r>
+            <w:rPr>
+              <w:rFonts w:asciiTheme="majorHAnsi" w:hAnsiTheme="majorHAnsi" w:cstheme="majorHAnsi"/>
+            </w:rPr>
+            <w:t>X</w:t>
+          </w:r>
+          <w:r>
+            <w:rPr>
+              <w:rFonts w:asciiTheme="majorHAnsi" w:hAnsiTheme="majorHAnsi" w:cstheme="majorHAnsi"/>
+            </w:rPr>
+            <w:t xml:space="preserve">  </w:t>
           </w:r>
         </w:sdtContent>
       </w:sdt>
@@ -3597,6 +3621,12 @@
           <w:text/>
         </w:sdtPr>
         <w:sdtContent>
+          <w:r>
+            <w:rPr>
+              <w:rFonts w:asciiTheme="majorHAnsi" w:hAnsiTheme="majorHAnsi" w:cstheme="majorHAnsi"/>
+            </w:rPr>
+            <w:t>X</w:t>
+          </w:r>
           <w:r>
             <w:rPr>
               <w:rFonts w:asciiTheme="majorHAnsi" w:hAnsiTheme="majorHAnsi" w:cstheme="majorHAnsi"/>
@@ -3670,7 +3700,21 @@
               <w:rFonts w:asciiTheme="majorHAnsi" w:hAnsiTheme="majorHAnsi" w:cstheme="majorHAnsi"/>
               <w:lang w:val="en-US"/>
             </w:rPr>
-            <w:t xml:space="preserve">    </w:t>
+            <w:t xml:space="preserve">  </w:t>
+          </w:r>
+          <w:r>
+            <w:rPr>
+              <w:rFonts w:asciiTheme="majorHAnsi" w:hAnsiTheme="majorHAnsi" w:cstheme="majorHAnsi"/>
+              <w:lang w:val="en-US"/>
+            </w:rPr>
+            <w:t>X</w:t>
+          </w:r>
+          <w:r>
+            <w:rPr>
+              <w:rFonts w:asciiTheme="majorHAnsi" w:hAnsiTheme="majorHAnsi" w:cstheme="majorHAnsi"/>
+              <w:lang w:val="en-US"/>
+            </w:rPr>
+            <w:t xml:space="preserve">  </w:t>
           </w:r>
         </w:sdtContent>
       </w:sdt>
@@ -5426,7 +5470,19 @@
             <w:rPr>
               <w:rFonts w:asciiTheme="majorHAnsi" w:hAnsiTheme="majorHAnsi" w:cstheme="majorHAnsi"/>
             </w:rPr>
-            <w:t xml:space="preserve">    </w:t>
+            <w:t xml:space="preserve">   </w:t>
+          </w:r>
+          <w:r>
+            <w:rPr>
+              <w:rFonts w:asciiTheme="majorHAnsi" w:hAnsiTheme="majorHAnsi" w:cstheme="majorHAnsi"/>
+            </w:rPr>
+            <w:t>X</w:t>
+          </w:r>
+          <w:r>
+            <w:rPr>
+              <w:rFonts w:asciiTheme="majorHAnsi" w:hAnsiTheme="majorHAnsi" w:cstheme="majorHAnsi"/>
+            </w:rPr>
+            <w:t xml:space="preserve"> </w:t>
           </w:r>
         </w:sdtContent>
       </w:sdt>
@@ -5538,7 +5594,19 @@
             <w:rPr>
               <w:rFonts w:asciiTheme="majorHAnsi" w:hAnsiTheme="majorHAnsi" w:cstheme="majorHAnsi"/>
             </w:rPr>
-            <w:t xml:space="preserve">    </w:t>
+            <w:t xml:space="preserve"> </w:t>
+          </w:r>
+          <w:r>
+            <w:rPr>
+              <w:rFonts w:asciiTheme="majorHAnsi" w:hAnsiTheme="majorHAnsi" w:cstheme="majorHAnsi"/>
+            </w:rPr>
+            <w:t>X</w:t>
+          </w:r>
+          <w:r>
+            <w:rPr>
+              <w:rFonts w:asciiTheme="majorHAnsi" w:hAnsiTheme="majorHAnsi" w:cstheme="majorHAnsi"/>
+            </w:rPr>
+            <w:t xml:space="preserve">   </w:t>
           </w:r>
         </w:sdtContent>
       </w:sdt>
@@ -5657,7 +5725,19 @@
             <w:rPr>
               <w:rFonts w:asciiTheme="majorHAnsi" w:hAnsiTheme="majorHAnsi" w:cstheme="majorHAnsi"/>
             </w:rPr>
-            <w:t xml:space="preserve">    </w:t>
+            <w:t xml:space="preserve">  </w:t>
+          </w:r>
+          <w:r>
+            <w:rPr>
+              <w:rFonts w:asciiTheme="majorHAnsi" w:hAnsiTheme="majorHAnsi" w:cstheme="majorHAnsi"/>
+            </w:rPr>
+            <w:t>X</w:t>
+          </w:r>
+          <w:r>
+            <w:rPr>
+              <w:rFonts w:asciiTheme="majorHAnsi" w:hAnsiTheme="majorHAnsi" w:cstheme="majorHAnsi"/>
+            </w:rPr>
+            <w:t xml:space="preserve">  </w:t>
           </w:r>
         </w:sdtContent>
       </w:sdt>
@@ -5776,7 +5856,19 @@
             <w:rPr>
               <w:rFonts w:asciiTheme="majorHAnsi" w:hAnsiTheme="majorHAnsi" w:cstheme="majorHAnsi"/>
             </w:rPr>
-            <w:t xml:space="preserve">    </w:t>
+            <w:t xml:space="preserve">  </w:t>
+          </w:r>
+          <w:r>
+            <w:rPr>
+              <w:rFonts w:asciiTheme="majorHAnsi" w:hAnsiTheme="majorHAnsi" w:cstheme="majorHAnsi"/>
+            </w:rPr>
+            <w:t>X</w:t>
+          </w:r>
+          <w:r>
+            <w:rPr>
+              <w:rFonts w:asciiTheme="majorHAnsi" w:hAnsiTheme="majorHAnsi" w:cstheme="majorHAnsi"/>
+            </w:rPr>
+            <w:t xml:space="preserve">  </w:t>
           </w:r>
         </w:sdtContent>
       </w:sdt>
@@ -5945,7 +6037,19 @@
             <w:rPr>
               <w:rFonts w:asciiTheme="majorHAnsi" w:hAnsiTheme="majorHAnsi" w:cstheme="majorHAnsi"/>
             </w:rPr>
-            <w:t xml:space="preserve">    </w:t>
+            <w:t xml:space="preserve"> </w:t>
+          </w:r>
+          <w:r>
+            <w:rPr>
+              <w:rFonts w:asciiTheme="majorHAnsi" w:hAnsiTheme="majorHAnsi" w:cstheme="majorHAnsi"/>
+            </w:rPr>
+            <w:t>X</w:t>
+          </w:r>
+          <w:r>
+            <w:rPr>
+              <w:rFonts w:asciiTheme="majorHAnsi" w:hAnsiTheme="majorHAnsi" w:cstheme="majorHAnsi"/>
+            </w:rPr>
+            <w:t xml:space="preserve">   </w:t>
           </w:r>
         </w:sdtContent>
       </w:sdt>
@@ -6113,7 +6217,19 @@
             <w:rPr>
               <w:rFonts w:asciiTheme="majorHAnsi" w:hAnsiTheme="majorHAnsi" w:cstheme="majorHAnsi"/>
             </w:rPr>
-            <w:t xml:space="preserve">    </w:t>
+            <w:t xml:space="preserve">  </w:t>
+          </w:r>
+          <w:r>
+            <w:rPr>
+              <w:rFonts w:asciiTheme="majorHAnsi" w:hAnsiTheme="majorHAnsi" w:cstheme="majorHAnsi"/>
+            </w:rPr>
+            <w:t>X</w:t>
+          </w:r>
+          <w:r>
+            <w:rPr>
+              <w:rFonts w:asciiTheme="majorHAnsi" w:hAnsiTheme="majorHAnsi" w:cstheme="majorHAnsi"/>
+            </w:rPr>
+            <w:t xml:space="preserve">  </w:t>
           </w:r>
         </w:sdtContent>
       </w:sdt>
@@ -6640,7 +6756,19 @@
             <w:rPr>
               <w:rFonts w:asciiTheme="majorHAnsi" w:hAnsiTheme="majorHAnsi" w:cstheme="majorHAnsi"/>
             </w:rPr>
-            <w:t xml:space="preserve">    </w:t>
+            <w:t xml:space="preserve">  </w:t>
+          </w:r>
+          <w:r>
+            <w:rPr>
+              <w:rFonts w:asciiTheme="majorHAnsi" w:hAnsiTheme="majorHAnsi" w:cstheme="majorHAnsi"/>
+            </w:rPr>
+            <w:t>X</w:t>
+          </w:r>
+          <w:r>
+            <w:rPr>
+              <w:rFonts w:asciiTheme="majorHAnsi" w:hAnsiTheme="majorHAnsi" w:cstheme="majorHAnsi"/>
+            </w:rPr>
+            <w:t xml:space="preserve">  </w:t>
           </w:r>
         </w:sdtContent>
       </w:sdt>
@@ -6694,7 +6822,19 @@
             <w:rPr>
               <w:rFonts w:asciiTheme="majorHAnsi" w:hAnsiTheme="majorHAnsi" w:cstheme="majorHAnsi"/>
             </w:rPr>
-            <w:t xml:space="preserve">    </w:t>
+            <w:t xml:space="preserve">  </w:t>
+          </w:r>
+          <w:r>
+            <w:rPr>
+              <w:rFonts w:asciiTheme="majorHAnsi" w:hAnsiTheme="majorHAnsi" w:cstheme="majorHAnsi"/>
+            </w:rPr>
+            <w:t>X</w:t>
+          </w:r>
+          <w:r>
+            <w:rPr>
+              <w:rFonts w:asciiTheme="majorHAnsi" w:hAnsiTheme="majorHAnsi" w:cstheme="majorHAnsi"/>
+            </w:rPr>
+            <w:t xml:space="preserve">  </w:t>
           </w:r>
         </w:sdtContent>
       </w:sdt>
@@ -6748,7 +6888,19 @@
             <w:rPr>
               <w:rFonts w:asciiTheme="majorHAnsi" w:hAnsiTheme="majorHAnsi" w:cstheme="majorHAnsi"/>
             </w:rPr>
-            <w:t xml:space="preserve">    </w:t>
+            <w:t xml:space="preserve">  </w:t>
+          </w:r>
+          <w:r>
+            <w:rPr>
+              <w:rFonts w:asciiTheme="majorHAnsi" w:hAnsiTheme="majorHAnsi" w:cstheme="majorHAnsi"/>
+            </w:rPr>
+            <w:t>X</w:t>
+          </w:r>
+          <w:r>
+            <w:rPr>
+              <w:rFonts w:asciiTheme="majorHAnsi" w:hAnsiTheme="majorHAnsi" w:cstheme="majorHAnsi"/>
+            </w:rPr>
+            <w:t xml:space="preserve">  </w:t>
           </w:r>
         </w:sdtContent>
       </w:sdt>
@@ -9910,6 +10062,7 @@
   <w:rsids>
     <w:rsidRoot w:val="006B2BEC"/>
     <w:rsid w:val="00156958"/>
+    <w:rsid w:val="00176D59"/>
     <w:rsid w:val="006B2BEC"/>
     <w:rsid w:val="009D11CA"/>
     <w:rsid w:val="00BE6133"/>
@@ -9929,8 +10082,8 @@
   </m:mathPr>
   <w:themeFontLang w:val="es-ES"/>
   <w:clrSchemeMapping w:bg1="light1" w:t1="dark1" w:bg2="light2" w:t2="dark2" w:accent1="accent1" w:accent2="accent2" w:accent3="accent3" w:accent4="accent4" w:accent5="accent5" w:accent6="accent6" w:hyperlink="hyperlink" w:followedHyperlink="followedHyperlink"/>
-  <w:decimalSymbol w:val=","/>
-  <w:listSeparator w:val=";"/>
+  <w:decimalSymbol w:val="."/>
+  <w:listSeparator w:val=","/>
   <w15:chartTrackingRefBased/>
 </w:settings>
 </file>

</xml_diff>